<commit_message>
I did the first three, breifly.
</commit_message>
<xml_diff>
--- a/midterm/midterm.docx
+++ b/midterm/midterm.docx
@@ -25,8 +25,48 @@
     </w:p>
     <w:p>
       <w:pPr>
+        <w:pStyle w:val="ListParagraph"/>
+        <w:numPr>
+          <w:ilvl w:val="0"/>
+          <w:numId w:val="1"/>
+        </w:numPr>
         <w:spacing w:after="0"/>
       </w:pPr>
+      <w:r>
+        <w:t>POST sends data to a specific URL, whereas PUT puts a webpage at a specified URL.  The data sent by POST is dealt with however the server side decides to deal with it.  PUT</w:t>
+      </w:r>
+      <w:r>
+        <w:t xml:space="preserve"> is an idempotent operation, which means that doing the operation PUT multiple times is no di</w:t>
+      </w:r>
+      <w:r>
+        <w:t>fferent than doing it only once.</w:t>
+      </w:r>
+    </w:p>
+    <w:p>
+      <w:pPr>
+        <w:pStyle w:val="ListParagraph"/>
+        <w:numPr>
+          <w:ilvl w:val="0"/>
+          <w:numId w:val="1"/>
+        </w:numPr>
+        <w:spacing w:after="0"/>
+      </w:pPr>
+      <w:r>
+        <w:t>The target URL is relative.</w:t>
+      </w:r>
+    </w:p>
+    <w:p>
+      <w:pPr>
+        <w:pStyle w:val="ListParagraph"/>
+        <w:numPr>
+          <w:ilvl w:val="0"/>
+          <w:numId w:val="1"/>
+        </w:numPr>
+        <w:spacing w:after="0"/>
+      </w:pPr>
+      <w:r>
+        <w:t>The difference between a relative and an absolute URL is that the absolute URL contains the entire URL unlike the relative URL which contains a partial URL.</w:t>
+      </w:r>
     </w:p>
     <w:sectPr>
       <w:pgSz w:w="12240" w:h="15840"/>
@@ -34,6 +74,103 @@
     </w:sectPr>
   </w:body>
 </w:document>
+</file>
+
+<file path=word/numbering.xml><?xml version="1.0" encoding="utf-8"?>
+<w:numbering xmlns:mo="http://schemas.microsoft.com/office/mac/office/2008/main" xmlns:ve="http://schemas.openxmlformats.org/markup-compatibility/2006" xmlns:mv="urn:schemas-microsoft-com:mac:vml" xmlns:o="urn:schemas-microsoft-com:office:office" xmlns:r="http://schemas.openxmlformats.org/officeDocument/2006/relationships" xmlns:m="http://schemas.openxmlformats.org/officeDocument/2006/math" xmlns:v="urn:schemas-microsoft-com:vml" xmlns:wp="http://schemas.openxmlformats.org/drawingml/2006/wordprocessingDrawing" xmlns:w10="urn:schemas-microsoft-com:office:word" xmlns:w="http://schemas.openxmlformats.org/wordprocessingml/2006/main" xmlns:wne="http://schemas.microsoft.com/office/word/2006/wordml">
+  <w:abstractNum w:abstractNumId="0">
+    <w:nsid w:val="29044A53"/>
+    <w:multiLevelType w:val="hybridMultilevel"/>
+    <w:tmpl w:val="C1545F38"/>
+    <w:lvl w:ilvl="0" w:tplc="04090011">
+      <w:start w:val="1"/>
+      <w:numFmt w:val="decimal"/>
+      <w:lvlText w:val="%1)"/>
+      <w:lvlJc w:val="left"/>
+      <w:pPr>
+        <w:ind w:left="720" w:hanging="360"/>
+      </w:pPr>
+      <w:rPr>
+        <w:rFonts w:hint="default"/>
+      </w:rPr>
+    </w:lvl>
+    <w:lvl w:ilvl="1" w:tplc="04090019" w:tentative="1">
+      <w:start w:val="1"/>
+      <w:numFmt w:val="lowerLetter"/>
+      <w:lvlText w:val="%2."/>
+      <w:lvlJc w:val="left"/>
+      <w:pPr>
+        <w:ind w:left="1440" w:hanging="360"/>
+      </w:pPr>
+    </w:lvl>
+    <w:lvl w:ilvl="2" w:tplc="0409001B" w:tentative="1">
+      <w:start w:val="1"/>
+      <w:numFmt w:val="lowerRoman"/>
+      <w:lvlText w:val="%3."/>
+      <w:lvlJc w:val="right"/>
+      <w:pPr>
+        <w:ind w:left="2160" w:hanging="180"/>
+      </w:pPr>
+    </w:lvl>
+    <w:lvl w:ilvl="3" w:tplc="0409000F" w:tentative="1">
+      <w:start w:val="1"/>
+      <w:numFmt w:val="decimal"/>
+      <w:lvlText w:val="%4."/>
+      <w:lvlJc w:val="left"/>
+      <w:pPr>
+        <w:ind w:left="2880" w:hanging="360"/>
+      </w:pPr>
+    </w:lvl>
+    <w:lvl w:ilvl="4" w:tplc="04090019" w:tentative="1">
+      <w:start w:val="1"/>
+      <w:numFmt w:val="lowerLetter"/>
+      <w:lvlText w:val="%5."/>
+      <w:lvlJc w:val="left"/>
+      <w:pPr>
+        <w:ind w:left="3600" w:hanging="360"/>
+      </w:pPr>
+    </w:lvl>
+    <w:lvl w:ilvl="5" w:tplc="0409001B" w:tentative="1">
+      <w:start w:val="1"/>
+      <w:numFmt w:val="lowerRoman"/>
+      <w:lvlText w:val="%6."/>
+      <w:lvlJc w:val="right"/>
+      <w:pPr>
+        <w:ind w:left="4320" w:hanging="180"/>
+      </w:pPr>
+    </w:lvl>
+    <w:lvl w:ilvl="6" w:tplc="0409000F" w:tentative="1">
+      <w:start w:val="1"/>
+      <w:numFmt w:val="decimal"/>
+      <w:lvlText w:val="%7."/>
+      <w:lvlJc w:val="left"/>
+      <w:pPr>
+        <w:ind w:left="5040" w:hanging="360"/>
+      </w:pPr>
+    </w:lvl>
+    <w:lvl w:ilvl="7" w:tplc="04090019" w:tentative="1">
+      <w:start w:val="1"/>
+      <w:numFmt w:val="lowerLetter"/>
+      <w:lvlText w:val="%8."/>
+      <w:lvlJc w:val="left"/>
+      <w:pPr>
+        <w:ind w:left="5760" w:hanging="360"/>
+      </w:pPr>
+    </w:lvl>
+    <w:lvl w:ilvl="8" w:tplc="0409001B" w:tentative="1">
+      <w:start w:val="1"/>
+      <w:numFmt w:val="lowerRoman"/>
+      <w:lvlText w:val="%9."/>
+      <w:lvlJc w:val="right"/>
+      <w:pPr>
+        <w:ind w:left="6480" w:hanging="180"/>
+      </w:pPr>
+    </w:lvl>
+  </w:abstractNum>
+  <w:num w:numId="1">
+    <w:abstractNumId w:val="0"/>
+  </w:num>
+</w:numbering>
 </file>
 
 <file path=word/styles.xml><?xml version="1.0" encoding="utf-8"?>
@@ -222,6 +359,17 @@
     <w:semiHidden/>
     <w:unhideWhenUsed/>
   </w:style>
+  <w:style w:type="paragraph" w:styleId="ListParagraph">
+    <w:name w:val="List Paragraph"/>
+    <w:basedOn w:val="Normal"/>
+    <w:uiPriority w:val="34"/>
+    <w:qFormat/>
+    <w:rsid w:val="001E10BC"/>
+    <w:pPr>
+      <w:ind w:left="720"/>
+      <w:contextualSpacing/>
+    </w:pPr>
+  </w:style>
 </w:styles>
 </file>
 

</xml_diff>

<commit_message>
Working my way through the midterm.  I don't know how specific I need to be.
</commit_message>
<xml_diff>
--- a/midterm/midterm.docx
+++ b/midterm/midterm.docx
@@ -65,7 +65,55 @@
         <w:spacing w:after="0"/>
       </w:pPr>
       <w:r>
-        <w:t>The difference between a relative and an absolute URL is that the absolute URL contains the entire URL unlike the relative URL which contains a partial URL.</w:t>
+        <w:t>The difference between a relative and an absolute URL is that the absolute URL contains the entire URL unlike the relative URL</w:t>
+      </w:r>
+      <w:r>
+        <w:t>,</w:t>
+      </w:r>
+      <w:r>
+        <w:t xml:space="preserve"> which contains a partial URL.</w:t>
+      </w:r>
+    </w:p>
+    <w:p>
+      <w:pPr>
+        <w:pStyle w:val="ListParagraph"/>
+        <w:numPr>
+          <w:ilvl w:val="0"/>
+          <w:numId w:val="1"/>
+        </w:numPr>
+        <w:spacing w:after="0"/>
+      </w:pPr>
+      <w:r>
+        <w:t>The browser would generate a POST request.</w:t>
+      </w:r>
+    </w:p>
+    <w:p>
+      <w:pPr>
+        <w:pStyle w:val="ListParagraph"/>
+        <w:numPr>
+          <w:ilvl w:val="0"/>
+          <w:numId w:val="1"/>
+        </w:numPr>
+        <w:spacing w:after="0"/>
+      </w:pPr>
+      <w:r>
+        <w:t>Yes, there is a query string.</w:t>
+      </w:r>
+      <w:r>
+        <w:t xml:space="preserve">  The a query string sets the field, request_type, to the value, PUT.</w:t>
+      </w:r>
+    </w:p>
+    <w:p>
+      <w:pPr>
+        <w:pStyle w:val="ListParagraph"/>
+        <w:numPr>
+          <w:ilvl w:val="0"/>
+          <w:numId w:val="1"/>
+        </w:numPr>
+        <w:spacing w:after="0"/>
+      </w:pPr>
+      <w:r>
+        <w:t>The link declaration is missing a title, which the browser use to create a tool tip.</w:t>
       </w:r>
     </w:p>
     <w:sectPr>

</xml_diff>

<commit_message>
I'm still not sure how in depth we are supposed to go for this midterm.
</commit_message>
<xml_diff>
--- a/midterm/midterm.docx
+++ b/midterm/midterm.docx
@@ -100,7 +100,10 @@
         <w:t>Yes, there is a query string.</w:t>
       </w:r>
       <w:r>
-        <w:t xml:space="preserve">  The a query string sets the field, request_type, to the value, PUT.</w:t>
+        <w:t xml:space="preserve">  The</w:t>
+      </w:r>
+      <w:r>
+        <w:t xml:space="preserve"> query string sets the field, request_type, to the value, PUT.</w:t>
       </w:r>
     </w:p>
     <w:p>
@@ -113,7 +116,232 @@
         <w:spacing w:after="0"/>
       </w:pPr>
       <w:r>
-        <w:t>The link declaration is missing a title, which the browser use to create a tool tip.</w:t>
+        <w:t xml:space="preserve">The link declaration is missing a title, which the browser </w:t>
+      </w:r>
+      <w:r>
+        <w:t xml:space="preserve">will </w:t>
+      </w:r>
+      <w:r>
+        <w:t>use to create a tool tip.</w:t>
+      </w:r>
+    </w:p>
+    <w:p>
+      <w:pPr>
+        <w:pStyle w:val="ListParagraph"/>
+        <w:numPr>
+          <w:ilvl w:val="0"/>
+          <w:numId w:val="1"/>
+        </w:numPr>
+        <w:spacing w:after="0"/>
+      </w:pPr>
+      <w:r>
+        <w:t xml:space="preserve">The role of the database is to store information for an application in a way that is optimal for </w:t>
+      </w:r>
+      <w:r>
+        <w:t xml:space="preserve">the </w:t>
+      </w:r>
+      <w:r>
+        <w:t>application and its framework.  The role of the browser is to display whatever html the application’s</w:t>
+      </w:r>
+      <w:r>
+        <w:t xml:space="preserve"> server returns </w:t>
+      </w:r>
+      <w:r>
+        <w:t>to the browser.</w:t>
+      </w:r>
+    </w:p>
+    <w:p>
+      <w:pPr>
+        <w:pStyle w:val="ListParagraph"/>
+        <w:numPr>
+          <w:ilvl w:val="0"/>
+          <w:numId w:val="1"/>
+        </w:numPr>
+        <w:spacing w:after="0"/>
+      </w:pPr>
+      <w:r>
+        <w:t>This is a trick question because the response header contains the status code 200, which means that the clients request was successfully, received and understood by the server.  This means that depending on the client’s request there might or might not be a body in the response header.  For example</w:t>
+      </w:r>
+      <w:r>
+        <w:t xml:space="preserve"> a HEAD request would return nothing in the message/body of the response, a TRACE request would return the original request as received by the server in the message of the response.</w:t>
+      </w:r>
+    </w:p>
+    <w:p>
+      <w:pPr>
+        <w:pStyle w:val="ListParagraph"/>
+        <w:numPr>
+          <w:ilvl w:val="0"/>
+          <w:numId w:val="1"/>
+        </w:numPr>
+        <w:spacing w:after="0"/>
+      </w:pPr>
+      <w:r>
+        <w:t>class Troll</w:t>
+      </w:r>
+    </w:p>
+    <w:p>
+      <w:pPr>
+        <w:pStyle w:val="ListParagraph"/>
+        <w:spacing w:after="0"/>
+        <w:ind w:left="1440"/>
+      </w:pPr>
+      <w:r>
+        <w:t>attr_accessor :ugliness, :smelliness, :strength</w:t>
+      </w:r>
+    </w:p>
+    <w:p>
+      <w:pPr>
+        <w:pStyle w:val="ListParagraph"/>
+        <w:spacing w:after="0"/>
+        <w:ind w:left="1440"/>
+      </w:pPr>
+      <w:r>
+        <w:t>@grunt = “UNGAH”</w:t>
+      </w:r>
+      <w:r>
+        <w:tab/>
+      </w:r>
+    </w:p>
+    <w:p>
+      <w:pPr>
+        <w:pStyle w:val="ListParagraph"/>
+        <w:spacing w:after="0"/>
+        <w:ind w:left="1440"/>
+      </w:pPr>
+      <w:r>
+        <w:t>def speak()</w:t>
+      </w:r>
+    </w:p>
+    <w:p>
+      <w:pPr>
+        <w:pStyle w:val="ListParagraph"/>
+        <w:spacing w:after="0"/>
+        <w:ind w:left="1440"/>
+      </w:pPr>
+      <w:r>
+        <w:tab/>
+      </w:r>
+      <w:r>
+        <w:t>42.times {</w:t>
+      </w:r>
+      <w:r>
+        <w:t>puts @grunt</w:t>
+      </w:r>
+      <w:r>
+        <w:t>}</w:t>
+      </w:r>
+    </w:p>
+    <w:p>
+      <w:pPr>
+        <w:pStyle w:val="ListParagraph"/>
+        <w:spacing w:after="0"/>
+        <w:ind w:left="1440"/>
+      </w:pPr>
+      <w:r>
+        <w:t>end</w:t>
+      </w:r>
+    </w:p>
+    <w:p>
+      <w:pPr>
+        <w:pStyle w:val="ListParagraph"/>
+        <w:spacing w:after="0"/>
+        <w:ind w:left="1440"/>
+      </w:pPr>
+      <w:r>
+        <w:t>def reverse()</w:t>
+      </w:r>
+    </w:p>
+    <w:p>
+      <w:pPr>
+        <w:pStyle w:val="ListParagraph"/>
+        <w:spacing w:after="0"/>
+        <w:ind w:left="1440"/>
+      </w:pPr>
+      <w:r>
+        <w:tab/>
+        <w:t>puts @grunt</w:t>
+      </w:r>
+      <w:r>
+        <w:t>.reverse</w:t>
+      </w:r>
+    </w:p>
+    <w:p>
+      <w:pPr>
+        <w:pStyle w:val="ListParagraph"/>
+        <w:spacing w:after="0"/>
+        <w:ind w:left="1440"/>
+      </w:pPr>
+      <w:r>
+        <w:t>end</w:t>
+      </w:r>
+    </w:p>
+    <w:p>
+      <w:pPr>
+        <w:pStyle w:val="ListParagraph"/>
+        <w:spacing w:after="0"/>
+        <w:ind w:left="1440"/>
+      </w:pPr>
+      <w:r>
+        <w:t xml:space="preserve">def </w:t>
+      </w:r>
+      <w:r>
+        <w:t>self.</w:t>
+      </w:r>
+      <w:r>
+        <w:t>propogate()</w:t>
+      </w:r>
+    </w:p>
+    <w:p>
+      <w:pPr>
+        <w:pStyle w:val="ListParagraph"/>
+        <w:spacing w:after="0"/>
+        <w:ind w:left="1440"/>
+      </w:pPr>
+      <w:r>
+        <w:tab/>
+        <w:t>@grunt = “eegah”</w:t>
+      </w:r>
+    </w:p>
+    <w:p>
+      <w:pPr>
+        <w:pStyle w:val="ListParagraph"/>
+        <w:spacing w:after="0"/>
+        <w:ind w:left="1440"/>
+      </w:pPr>
+      <w:r>
+        <w:t>end</w:t>
+      </w:r>
+    </w:p>
+    <w:p>
+      <w:pPr>
+        <w:pStyle w:val="ListParagraph"/>
+        <w:numPr>
+          <w:ilvl w:val="0"/>
+          <w:numId w:val="1"/>
+        </w:numPr>
+        <w:spacing w:after="0"/>
+      </w:pPr>
+      <w:r>
+        <w:t>If fred.respond_to?(“fight”) returns true that means my class definition is missing a method called fight.</w:t>
+      </w:r>
+    </w:p>
+    <w:p>
+      <w:pPr>
+        <w:pStyle w:val="ListParagraph"/>
+        <w:numPr>
+          <w:ilvl w:val="0"/>
+          <w:numId w:val="1"/>
+        </w:numPr>
+        <w:spacing w:after="0"/>
+      </w:pPr>
+      <w:r>
+        <w:t>Yes, the respond_to?() method illustrates polymorphism because it allows for different types to call it j</w:t>
+      </w:r>
+      <w:r>
+        <w:t>ust like an overloaded operator, which is an example of polymorphism.</w:t>
+      </w:r>
+      <w:r>
+        <w:t xml:space="preserve"> </w:t>
       </w:r>
     </w:p>
     <w:sectPr>
@@ -127,6 +355,178 @@
 <file path=word/numbering.xml><?xml version="1.0" encoding="utf-8"?>
 <w:numbering xmlns:mo="http://schemas.microsoft.com/office/mac/office/2008/main" xmlns:ve="http://schemas.openxmlformats.org/markup-compatibility/2006" xmlns:mv="urn:schemas-microsoft-com:mac:vml" xmlns:o="urn:schemas-microsoft-com:office:office" xmlns:r="http://schemas.openxmlformats.org/officeDocument/2006/relationships" xmlns:m="http://schemas.openxmlformats.org/officeDocument/2006/math" xmlns:v="urn:schemas-microsoft-com:vml" xmlns:wp="http://schemas.openxmlformats.org/drawingml/2006/wordprocessingDrawing" xmlns:w10="urn:schemas-microsoft-com:office:word" xmlns:w="http://schemas.openxmlformats.org/wordprocessingml/2006/main" xmlns:wne="http://schemas.microsoft.com/office/word/2006/wordml">
   <w:abstractNum w:abstractNumId="0">
+    <w:nsid w:val="1F180617"/>
+    <w:multiLevelType w:val="hybridMultilevel"/>
+    <w:tmpl w:val="C498A51C"/>
+    <w:lvl w:ilvl="0" w:tplc="0409000F">
+      <w:start w:val="1"/>
+      <w:numFmt w:val="decimal"/>
+      <w:lvlText w:val="%1."/>
+      <w:lvlJc w:val="left"/>
+      <w:pPr>
+        <w:ind w:left="720" w:hanging="360"/>
+      </w:pPr>
+    </w:lvl>
+    <w:lvl w:ilvl="1" w:tplc="04090019" w:tentative="1">
+      <w:start w:val="1"/>
+      <w:numFmt w:val="lowerLetter"/>
+      <w:lvlText w:val="%2."/>
+      <w:lvlJc w:val="left"/>
+      <w:pPr>
+        <w:ind w:left="1440" w:hanging="360"/>
+      </w:pPr>
+    </w:lvl>
+    <w:lvl w:ilvl="2" w:tplc="0409001B" w:tentative="1">
+      <w:start w:val="1"/>
+      <w:numFmt w:val="lowerRoman"/>
+      <w:lvlText w:val="%3."/>
+      <w:lvlJc w:val="right"/>
+      <w:pPr>
+        <w:ind w:left="2160" w:hanging="180"/>
+      </w:pPr>
+    </w:lvl>
+    <w:lvl w:ilvl="3" w:tplc="0409000F" w:tentative="1">
+      <w:start w:val="1"/>
+      <w:numFmt w:val="decimal"/>
+      <w:lvlText w:val="%4."/>
+      <w:lvlJc w:val="left"/>
+      <w:pPr>
+        <w:ind w:left="2880" w:hanging="360"/>
+      </w:pPr>
+    </w:lvl>
+    <w:lvl w:ilvl="4" w:tplc="04090019" w:tentative="1">
+      <w:start w:val="1"/>
+      <w:numFmt w:val="lowerLetter"/>
+      <w:lvlText w:val="%5."/>
+      <w:lvlJc w:val="left"/>
+      <w:pPr>
+        <w:ind w:left="3600" w:hanging="360"/>
+      </w:pPr>
+    </w:lvl>
+    <w:lvl w:ilvl="5" w:tplc="0409001B" w:tentative="1">
+      <w:start w:val="1"/>
+      <w:numFmt w:val="lowerRoman"/>
+      <w:lvlText w:val="%6."/>
+      <w:lvlJc w:val="right"/>
+      <w:pPr>
+        <w:ind w:left="4320" w:hanging="180"/>
+      </w:pPr>
+    </w:lvl>
+    <w:lvl w:ilvl="6" w:tplc="0409000F" w:tentative="1">
+      <w:start w:val="1"/>
+      <w:numFmt w:val="decimal"/>
+      <w:lvlText w:val="%7."/>
+      <w:lvlJc w:val="left"/>
+      <w:pPr>
+        <w:ind w:left="5040" w:hanging="360"/>
+      </w:pPr>
+    </w:lvl>
+    <w:lvl w:ilvl="7" w:tplc="04090019" w:tentative="1">
+      <w:start w:val="1"/>
+      <w:numFmt w:val="lowerLetter"/>
+      <w:lvlText w:val="%8."/>
+      <w:lvlJc w:val="left"/>
+      <w:pPr>
+        <w:ind w:left="5760" w:hanging="360"/>
+      </w:pPr>
+    </w:lvl>
+    <w:lvl w:ilvl="8" w:tplc="0409001B" w:tentative="1">
+      <w:start w:val="1"/>
+      <w:numFmt w:val="lowerRoman"/>
+      <w:lvlText w:val="%9."/>
+      <w:lvlJc w:val="right"/>
+      <w:pPr>
+        <w:ind w:left="6480" w:hanging="180"/>
+      </w:pPr>
+    </w:lvl>
+  </w:abstractNum>
+  <w:abstractNum w:abstractNumId="1">
+    <w:nsid w:val="1F791D83"/>
+    <w:multiLevelType w:val="hybridMultilevel"/>
+    <w:tmpl w:val="A754BDC0"/>
+    <w:lvl w:ilvl="0" w:tplc="0409000F">
+      <w:start w:val="1"/>
+      <w:numFmt w:val="decimal"/>
+      <w:lvlText w:val="%1."/>
+      <w:lvlJc w:val="left"/>
+      <w:pPr>
+        <w:ind w:left="720" w:hanging="360"/>
+      </w:pPr>
+    </w:lvl>
+    <w:lvl w:ilvl="1" w:tplc="04090019" w:tentative="1">
+      <w:start w:val="1"/>
+      <w:numFmt w:val="lowerLetter"/>
+      <w:lvlText w:val="%2."/>
+      <w:lvlJc w:val="left"/>
+      <w:pPr>
+        <w:ind w:left="1440" w:hanging="360"/>
+      </w:pPr>
+    </w:lvl>
+    <w:lvl w:ilvl="2" w:tplc="0409001B" w:tentative="1">
+      <w:start w:val="1"/>
+      <w:numFmt w:val="lowerRoman"/>
+      <w:lvlText w:val="%3."/>
+      <w:lvlJc w:val="right"/>
+      <w:pPr>
+        <w:ind w:left="2160" w:hanging="180"/>
+      </w:pPr>
+    </w:lvl>
+    <w:lvl w:ilvl="3" w:tplc="0409000F" w:tentative="1">
+      <w:start w:val="1"/>
+      <w:numFmt w:val="decimal"/>
+      <w:lvlText w:val="%4."/>
+      <w:lvlJc w:val="left"/>
+      <w:pPr>
+        <w:ind w:left="2880" w:hanging="360"/>
+      </w:pPr>
+    </w:lvl>
+    <w:lvl w:ilvl="4" w:tplc="04090019" w:tentative="1">
+      <w:start w:val="1"/>
+      <w:numFmt w:val="lowerLetter"/>
+      <w:lvlText w:val="%5."/>
+      <w:lvlJc w:val="left"/>
+      <w:pPr>
+        <w:ind w:left="3600" w:hanging="360"/>
+      </w:pPr>
+    </w:lvl>
+    <w:lvl w:ilvl="5" w:tplc="0409001B" w:tentative="1">
+      <w:start w:val="1"/>
+      <w:numFmt w:val="lowerRoman"/>
+      <w:lvlText w:val="%6."/>
+      <w:lvlJc w:val="right"/>
+      <w:pPr>
+        <w:ind w:left="4320" w:hanging="180"/>
+      </w:pPr>
+    </w:lvl>
+    <w:lvl w:ilvl="6" w:tplc="0409000F" w:tentative="1">
+      <w:start w:val="1"/>
+      <w:numFmt w:val="decimal"/>
+      <w:lvlText w:val="%7."/>
+      <w:lvlJc w:val="left"/>
+      <w:pPr>
+        <w:ind w:left="5040" w:hanging="360"/>
+      </w:pPr>
+    </w:lvl>
+    <w:lvl w:ilvl="7" w:tplc="04090019" w:tentative="1">
+      <w:start w:val="1"/>
+      <w:numFmt w:val="lowerLetter"/>
+      <w:lvlText w:val="%8."/>
+      <w:lvlJc w:val="left"/>
+      <w:pPr>
+        <w:ind w:left="5760" w:hanging="360"/>
+      </w:pPr>
+    </w:lvl>
+    <w:lvl w:ilvl="8" w:tplc="0409001B" w:tentative="1">
+      <w:start w:val="1"/>
+      <w:numFmt w:val="lowerRoman"/>
+      <w:lvlText w:val="%9."/>
+      <w:lvlJc w:val="right"/>
+      <w:pPr>
+        <w:ind w:left="6480" w:hanging="180"/>
+      </w:pPr>
+    </w:lvl>
+  </w:abstractNum>
+  <w:abstractNum w:abstractNumId="2">
     <w:nsid w:val="29044A53"/>
     <w:multiLevelType w:val="hybridMultilevel"/>
     <w:tmpl w:val="C1545F38"/>
@@ -216,7 +616,13 @@
     </w:lvl>
   </w:abstractNum>
   <w:num w:numId="1">
+    <w:abstractNumId w:val="2"/>
+  </w:num>
+  <w:num w:numId="2">
     <w:abstractNumId w:val="0"/>
+  </w:num>
+  <w:num w:numId="3">
+    <w:abstractNumId w:val="1"/>
   </w:num>
 </w:numbering>
 </file>

</xml_diff>

<commit_message>
Working on number 19, the http side of it all.
</commit_message>
<xml_diff>
--- a/midterm/midterm.docx
+++ b/midterm/midterm.docx
@@ -103,7 +103,15 @@
         <w:t xml:space="preserve">  The</w:t>
       </w:r>
       <w:r>
-        <w:t xml:space="preserve"> query string sets the field, request_type, to the value, PUT.</w:t>
+        <w:t xml:space="preserve"> query string sets the field, </w:t>
+      </w:r>
+      <w:proofErr w:type="spellStart"/>
+      <w:r>
+        <w:t>request_type</w:t>
+      </w:r>
+      <w:proofErr w:type="spellEnd"/>
+      <w:r>
+        <w:t>, to the value, PUT.</w:t>
       </w:r>
     </w:p>
     <w:p>
@@ -175,8 +183,13 @@
         </w:numPr>
         <w:spacing w:after="0"/>
       </w:pPr>
-      <w:r>
-        <w:t>class Troll</w:t>
+      <w:proofErr w:type="gramStart"/>
+      <w:r>
+        <w:t>class</w:t>
+      </w:r>
+      <w:proofErr w:type="gramEnd"/>
+      <w:r>
+        <w:t xml:space="preserve"> Troll</w:t>
       </w:r>
     </w:p>
     <w:p>
@@ -185,8 +198,18 @@
         <w:spacing w:after="0"/>
         <w:ind w:left="1440"/>
       </w:pPr>
-      <w:r>
-        <w:t>attr_accessor :ugliness, :smelliness, :strength</w:t>
+      <w:proofErr w:type="spellStart"/>
+      <w:proofErr w:type="gramStart"/>
+      <w:r>
+        <w:t>attr</w:t>
+      </w:r>
+      <w:proofErr w:type="gramEnd"/>
+      <w:r>
+        <w:t>_accessor</w:t>
+      </w:r>
+      <w:proofErr w:type="spellEnd"/>
+      <w:r>
+        <w:t xml:space="preserve"> :ugliness, :smelliness, :strength</w:t>
       </w:r>
     </w:p>
     <w:p>
@@ -196,7 +219,15 @@
         <w:ind w:left="1440"/>
       </w:pPr>
       <w:r>
-        <w:t>@grunt = “UNGAH”</w:t>
+        <w:t>@</w:t>
+      </w:r>
+      <w:proofErr w:type="gramStart"/>
+      <w:r>
+        <w:t>grunt</w:t>
+      </w:r>
+      <w:proofErr w:type="gramEnd"/>
+      <w:r>
+        <w:t xml:space="preserve"> = “UNGAH”</w:t>
       </w:r>
       <w:r>
         <w:tab/>
@@ -208,8 +239,13 @@
         <w:spacing w:after="0"/>
         <w:ind w:left="1440"/>
       </w:pPr>
-      <w:r>
-        <w:t>def speak()</w:t>
+      <w:proofErr w:type="gramStart"/>
+      <w:r>
+        <w:t>def</w:t>
+      </w:r>
+      <w:proofErr w:type="gramEnd"/>
+      <w:r>
+        <w:t xml:space="preserve"> speak()</w:t>
       </w:r>
     </w:p>
     <w:p>
@@ -237,9 +273,11 @@
         <w:spacing w:after="0"/>
         <w:ind w:left="1440"/>
       </w:pPr>
+      <w:proofErr w:type="gramStart"/>
       <w:r>
         <w:t>end</w:t>
       </w:r>
+      <w:proofErr w:type="gramEnd"/>
     </w:p>
     <w:p>
       <w:pPr>
@@ -247,8 +285,13 @@
         <w:spacing w:after="0"/>
         <w:ind w:left="1440"/>
       </w:pPr>
-      <w:r>
-        <w:t>def reverse()</w:t>
+      <w:proofErr w:type="gramStart"/>
+      <w:r>
+        <w:t>def</w:t>
+      </w:r>
+      <w:proofErr w:type="gramEnd"/>
+      <w:r>
+        <w:t xml:space="preserve"> reverse()</w:t>
       </w:r>
     </w:p>
     <w:p>
@@ -259,11 +302,23 @@
       </w:pPr>
       <w:r>
         <w:tab/>
-        <w:t>puts @grunt</w:t>
+      </w:r>
+      <w:proofErr w:type="gramStart"/>
+      <w:r>
+        <w:t>puts</w:t>
+      </w:r>
+      <w:proofErr w:type="gramEnd"/>
+      <w:r>
+        <w:t xml:space="preserve"> @</w:t>
+      </w:r>
+      <w:proofErr w:type="spellStart"/>
+      <w:r>
+        <w:t>grunt</w:t>
       </w:r>
       <w:r>
         <w:t>.reverse</w:t>
       </w:r>
+      <w:proofErr w:type="spellEnd"/>
     </w:p>
     <w:p>
       <w:pPr>
@@ -271,9 +326,11 @@
         <w:spacing w:after="0"/>
         <w:ind w:left="1440"/>
       </w:pPr>
+      <w:proofErr w:type="gramStart"/>
       <w:r>
         <w:t>end</w:t>
       </w:r>
+      <w:proofErr w:type="gramEnd"/>
     </w:p>
     <w:p>
       <w:pPr>
@@ -281,14 +338,24 @@
         <w:spacing w:after="0"/>
         <w:ind w:left="1440"/>
       </w:pPr>
-      <w:r>
-        <w:t xml:space="preserve">def </w:t>
-      </w:r>
+      <w:proofErr w:type="gramStart"/>
+      <w:r>
+        <w:t>def</w:t>
+      </w:r>
+      <w:proofErr w:type="gramEnd"/>
+      <w:r>
+        <w:t xml:space="preserve"> </w:t>
+      </w:r>
+      <w:proofErr w:type="spellStart"/>
       <w:r>
         <w:t>self.</w:t>
       </w:r>
       <w:r>
-        <w:t>propogate()</w:t>
+        <w:t>propogate</w:t>
+      </w:r>
+      <w:proofErr w:type="spellEnd"/>
+      <w:r>
+        <w:t>()</w:t>
       </w:r>
     </w:p>
     <w:p>
@@ -299,7 +366,23 @@
       </w:pPr>
       <w:r>
         <w:tab/>
-        <w:t>@grunt = “eegah”</w:t>
+        <w:t>@</w:t>
+      </w:r>
+      <w:proofErr w:type="gramStart"/>
+      <w:r>
+        <w:t>grunt</w:t>
+      </w:r>
+      <w:proofErr w:type="gramEnd"/>
+      <w:r>
+        <w:t xml:space="preserve"> = “</w:t>
+      </w:r>
+      <w:proofErr w:type="spellStart"/>
+      <w:r>
+        <w:t>eegah</w:t>
+      </w:r>
+      <w:proofErr w:type="spellEnd"/>
+      <w:r>
+        <w:t>”</w:t>
       </w:r>
     </w:p>
     <w:p>
@@ -308,9 +391,11 @@
         <w:spacing w:after="0"/>
         <w:ind w:left="1440"/>
       </w:pPr>
+      <w:proofErr w:type="gramStart"/>
       <w:r>
         <w:t>end</w:t>
       </w:r>
+      <w:proofErr w:type="gramEnd"/>
     </w:p>
     <w:p>
       <w:pPr>
@@ -322,7 +407,20 @@
         <w:spacing w:after="0"/>
       </w:pPr>
       <w:r>
-        <w:t>If fred.respond_to?(“fight”) returns true that means my class definition is missing a method called fight.</w:t>
+        <w:t xml:space="preserve">If </w:t>
+      </w:r>
+      <w:proofErr w:type="spellStart"/>
+      <w:r>
+        <w:t>fred.respond_to</w:t>
+      </w:r>
+      <w:proofErr w:type="spellEnd"/>
+      <w:proofErr w:type="gramStart"/>
+      <w:r>
+        <w:t>?(</w:t>
+      </w:r>
+      <w:proofErr w:type="gramEnd"/>
+      <w:r>
+        <w:t>“fight”) returns true that means my class definition is missing a method called fight.</w:t>
       </w:r>
     </w:p>
     <w:p>
@@ -335,14 +433,388 @@
         <w:spacing w:after="0"/>
       </w:pPr>
       <w:r>
-        <w:t>Yes, the respond_to?() method illustrates polymorphism because it allows for different types to call it j</w:t>
+        <w:t xml:space="preserve">Yes, the </w:t>
+      </w:r>
+      <w:proofErr w:type="spellStart"/>
+      <w:r>
+        <w:t>respond_to</w:t>
+      </w:r>
+      <w:proofErr w:type="spellEnd"/>
+      <w:proofErr w:type="gramStart"/>
+      <w:r>
+        <w:t>?(</w:t>
+      </w:r>
+      <w:proofErr w:type="gramEnd"/>
+      <w:r>
+        <w:t>) method illustrates polymorphism because it allows for different types to call it j</w:t>
       </w:r>
       <w:r>
         <w:t>ust like an overloaded operator, which is an example of polymorphism.</w:t>
       </w:r>
+    </w:p>
+    <w:p>
+      <w:pPr>
+        <w:pStyle w:val="ListParagraph"/>
+        <w:numPr>
+          <w:ilvl w:val="0"/>
+          <w:numId w:val="1"/>
+        </w:numPr>
+        <w:spacing w:after="0"/>
+      </w:pPr>
+      <w:r>
+        <w:t>In Ruby methods ending with ‘?’ usually return with a Boolean value of true or false.</w:t>
+      </w:r>
+    </w:p>
+    <w:p>
+      <w:pPr>
+        <w:pStyle w:val="ListParagraph"/>
+        <w:numPr>
+          <w:ilvl w:val="0"/>
+          <w:numId w:val="1"/>
+        </w:numPr>
+        <w:spacing w:after="0"/>
+      </w:pPr>
       <w:r>
         <w:t xml:space="preserve"> </w:t>
       </w:r>
+      <w:r>
+        <w:t>According to Ruby convention the ‘!’ at the e</w:t>
+      </w:r>
+      <w:r>
+        <w:t xml:space="preserve">nd of the method means that </w:t>
+      </w:r>
+      <w:r>
+        <w:t>if there is an exception thrown that it is thrown first and it makes debugging a lot easier.</w:t>
+      </w:r>
+    </w:p>
+    <w:p>
+      <w:pPr>
+        <w:pStyle w:val="ListParagraph"/>
+        <w:numPr>
+          <w:ilvl w:val="0"/>
+          <w:numId w:val="1"/>
+        </w:numPr>
+        <w:spacing w:after="0"/>
+      </w:pPr>
+      <w:r>
+        <w:t xml:space="preserve">Ruby uses a dynamic type </w:t>
+      </w:r>
+      <w:r>
+        <w:t xml:space="preserve">system.  The name of the dynamic type system is </w:t>
+      </w:r>
+      <w:r>
+        <w:t>Duck typing.</w:t>
+      </w:r>
+      <w:r>
+        <w:t xml:space="preserve">  Duck typing is based on the “Duck test” and it is implemented in such a way that it doesn’t check the type of the object but whether the objects has the methods </w:t>
+      </w:r>
+      <w:r>
+        <w:t>and if it doesn’t a run-time error is called.</w:t>
+      </w:r>
+    </w:p>
+    <w:p>
+      <w:pPr>
+        <w:pStyle w:val="ListParagraph"/>
+        <w:numPr>
+          <w:ilvl w:val="0"/>
+          <w:numId w:val="1"/>
+        </w:numPr>
+        <w:spacing w:after="0"/>
+      </w:pPr>
+      <w:r>
+        <w:t>It is an array of strings separated by white space.</w:t>
+      </w:r>
+    </w:p>
+    <w:p>
+      <w:pPr>
+        <w:pStyle w:val="ListParagraph"/>
+        <w:numPr>
+          <w:ilvl w:val="0"/>
+          <w:numId w:val="1"/>
+        </w:numPr>
+        <w:spacing w:after="0"/>
+      </w:pPr>
+      <w:r>
+        <w:t>They do the same thing.</w:t>
+      </w:r>
+    </w:p>
+    <w:p>
+      <w:pPr>
+        <w:pStyle w:val="ListParagraph"/>
+        <w:numPr>
+          <w:ilvl w:val="0"/>
+          <w:numId w:val="1"/>
+        </w:numPr>
+        <w:spacing w:after="0"/>
+      </w:pPr>
+      <w:r>
+        <w:t>No, Ruby will return from the function with a nil.</w:t>
+      </w:r>
+    </w:p>
+    <w:p>
+      <w:pPr>
+        <w:pStyle w:val="ListParagraph"/>
+        <w:numPr>
+          <w:ilvl w:val="0"/>
+          <w:numId w:val="1"/>
+        </w:numPr>
+        <w:spacing w:after="0"/>
+      </w:pPr>
+      <w:r>
+        <w:t xml:space="preserve">Four </w:t>
+      </w:r>
+      <w:proofErr w:type="spellStart"/>
+      <w:r>
+        <w:t>ActiveRecord</w:t>
+      </w:r>
+      <w:proofErr w:type="spellEnd"/>
+      <w:r>
+        <w:t xml:space="preserve"> callbacks </w:t>
+      </w:r>
+      <w:r>
+        <w:t xml:space="preserve">that I can bind to methods are </w:t>
+      </w:r>
+      <w:proofErr w:type="gramStart"/>
+      <w:r>
+        <w:t>create</w:t>
+      </w:r>
+      <w:proofErr w:type="gramEnd"/>
+      <w:r>
+        <w:t>, save, valid, and update.</w:t>
+      </w:r>
+    </w:p>
+    <w:p>
+      <w:pPr>
+        <w:spacing w:after="0"/>
+        <w:ind w:left="360"/>
+      </w:pPr>
+      <w:r>
+        <w:t>19)</w:t>
+      </w:r>
+    </w:p>
+    <w:tbl>
+      <w:tblPr>
+        <w:tblStyle w:val="MediumGrid3-Accent3"/>
+        <w:tblW w:w="0" w:type="auto"/>
+        <w:tblLook w:val="0620"/>
+      </w:tblPr>
+      <w:tblGrid>
+        <w:gridCol w:w="2390"/>
+        <w:gridCol w:w="2390"/>
+        <w:gridCol w:w="2390"/>
+      </w:tblGrid>
+      <w:tr>
+        <w:trPr>
+          <w:cnfStyle w:val="100000000000"/>
+        </w:trPr>
+        <w:tc>
+          <w:tcPr>
+            <w:tcW w:w="2390" w:type="dxa"/>
+            <w:shd w:val="clear" w:color="auto" w:fill="00B050"/>
+          </w:tcPr>
+          <w:p>
+            <w:r>
+              <w:t>HTTP method</w:t>
+            </w:r>
+          </w:p>
+        </w:tc>
+        <w:tc>
+          <w:tcPr>
+            <w:tcW w:w="2390" w:type="dxa"/>
+            <w:shd w:val="clear" w:color="auto" w:fill="00B050"/>
+          </w:tcPr>
+          <w:p>
+            <w:r>
+              <w:t>Controller action</w:t>
+            </w:r>
+          </w:p>
+        </w:tc>
+        <w:tc>
+          <w:tcPr>
+            <w:tcW w:w="2390" w:type="dxa"/>
+            <w:shd w:val="clear" w:color="auto" w:fill="00B050"/>
+          </w:tcPr>
+          <w:p>
+            <w:r>
+              <w:t>CRUD operation</w:t>
+            </w:r>
+          </w:p>
+        </w:tc>
+      </w:tr>
+      <w:tr>
+        <w:tc>
+          <w:tcPr>
+            <w:tcW w:w="2390" w:type="dxa"/>
+          </w:tcPr>
+          <w:p/>
+        </w:tc>
+        <w:tc>
+          <w:tcPr>
+            <w:tcW w:w="2390" w:type="dxa"/>
+          </w:tcPr>
+          <w:p>
+            <w:r>
+              <w:t>Index</w:t>
+            </w:r>
+          </w:p>
+        </w:tc>
+        <w:tc>
+          <w:tcPr>
+            <w:tcW w:w="2390" w:type="dxa"/>
+          </w:tcPr>
+          <w:p>
+            <w:r>
+              <w:t>Read</w:t>
+            </w:r>
+          </w:p>
+        </w:tc>
+      </w:tr>
+      <w:tr>
+        <w:tc>
+          <w:tcPr>
+            <w:tcW w:w="2390" w:type="dxa"/>
+          </w:tcPr>
+          <w:p/>
+        </w:tc>
+        <w:tc>
+          <w:tcPr>
+            <w:tcW w:w="2390" w:type="dxa"/>
+          </w:tcPr>
+          <w:p>
+            <w:r>
+              <w:t>New</w:t>
+            </w:r>
+          </w:p>
+        </w:tc>
+        <w:tc>
+          <w:tcPr>
+            <w:tcW w:w="2390" w:type="dxa"/>
+          </w:tcPr>
+          <w:p>
+            <w:r>
+              <w:t>Read</w:t>
+            </w:r>
+          </w:p>
+        </w:tc>
+      </w:tr>
+      <w:tr>
+        <w:tc>
+          <w:tcPr>
+            <w:tcW w:w="2390" w:type="dxa"/>
+          </w:tcPr>
+          <w:p/>
+        </w:tc>
+        <w:tc>
+          <w:tcPr>
+            <w:tcW w:w="2390" w:type="dxa"/>
+          </w:tcPr>
+          <w:p>
+            <w:r>
+              <w:t>Create</w:t>
+            </w:r>
+          </w:p>
+        </w:tc>
+        <w:tc>
+          <w:tcPr>
+            <w:tcW w:w="2390" w:type="dxa"/>
+          </w:tcPr>
+          <w:p>
+            <w:r>
+              <w:t>Create</w:t>
+            </w:r>
+          </w:p>
+        </w:tc>
+      </w:tr>
+      <w:tr>
+        <w:tc>
+          <w:tcPr>
+            <w:tcW w:w="2390" w:type="dxa"/>
+          </w:tcPr>
+          <w:p/>
+        </w:tc>
+        <w:tc>
+          <w:tcPr>
+            <w:tcW w:w="2390" w:type="dxa"/>
+          </w:tcPr>
+          <w:p>
+            <w:r>
+              <w:t>Edit</w:t>
+            </w:r>
+          </w:p>
+        </w:tc>
+        <w:tc>
+          <w:tcPr>
+            <w:tcW w:w="2390" w:type="dxa"/>
+          </w:tcPr>
+          <w:p>
+            <w:r>
+              <w:t>Read</w:t>
+            </w:r>
+          </w:p>
+        </w:tc>
+      </w:tr>
+      <w:tr>
+        <w:tc>
+          <w:tcPr>
+            <w:tcW w:w="2390" w:type="dxa"/>
+          </w:tcPr>
+          <w:p/>
+        </w:tc>
+        <w:tc>
+          <w:tcPr>
+            <w:tcW w:w="2390" w:type="dxa"/>
+          </w:tcPr>
+          <w:p>
+            <w:r>
+              <w:t>Update</w:t>
+            </w:r>
+          </w:p>
+        </w:tc>
+        <w:tc>
+          <w:tcPr>
+            <w:tcW w:w="2390" w:type="dxa"/>
+          </w:tcPr>
+          <w:p>
+            <w:r>
+              <w:t>Update</w:t>
+            </w:r>
+          </w:p>
+        </w:tc>
+      </w:tr>
+      <w:tr>
+        <w:tc>
+          <w:tcPr>
+            <w:tcW w:w="2390" w:type="dxa"/>
+          </w:tcPr>
+          <w:p/>
+        </w:tc>
+        <w:tc>
+          <w:tcPr>
+            <w:tcW w:w="2390" w:type="dxa"/>
+          </w:tcPr>
+          <w:p>
+            <w:r>
+              <w:t>Delete</w:t>
+            </w:r>
+          </w:p>
+        </w:tc>
+        <w:tc>
+          <w:tcPr>
+            <w:tcW w:w="2390" w:type="dxa"/>
+          </w:tcPr>
+          <w:p>
+            <w:r>
+              <w:t>Delete</w:t>
+            </w:r>
+          </w:p>
+        </w:tc>
+      </w:tr>
+    </w:tbl>
+    <w:p>
+      <w:pPr>
+        <w:spacing w:after="0"/>
+        <w:ind w:left="360"/>
+      </w:pPr>
     </w:p>
     <w:sectPr>
       <w:pgSz w:w="12240" w:h="15840"/>
@@ -823,6 +1295,151 @@
       <w:ind w:left="720"/>
       <w:contextualSpacing/>
     </w:pPr>
+  </w:style>
+  <w:style w:type="table" w:styleId="MediumGrid3-Accent3">
+    <w:name w:val="Medium Grid 3 Accent 3"/>
+    <w:basedOn w:val="TableNormal"/>
+    <w:uiPriority w:val="69"/>
+    <w:rsid w:val="00912128"/>
+    <w:pPr>
+      <w:spacing w:after="0"/>
+    </w:pPr>
+    <w:rPr>
+      <w:sz w:val="22"/>
+      <w:szCs w:val="22"/>
+    </w:rPr>
+    <w:tblPr>
+      <w:tblStyleRowBandSize w:val="1"/>
+      <w:tblStyleColBandSize w:val="1"/>
+      <w:tblInd w:w="0" w:type="dxa"/>
+      <w:tblBorders>
+        <w:top w:val="single" w:sz="8" w:space="0" w:color="FFFFFF" w:themeColor="background1"/>
+        <w:left w:val="single" w:sz="8" w:space="0" w:color="FFFFFF" w:themeColor="background1"/>
+        <w:bottom w:val="single" w:sz="8" w:space="0" w:color="FFFFFF" w:themeColor="background1"/>
+        <w:right w:val="single" w:sz="8" w:space="0" w:color="FFFFFF" w:themeColor="background1"/>
+        <w:insideH w:val="single" w:sz="6" w:space="0" w:color="FFFFFF" w:themeColor="background1"/>
+        <w:insideV w:val="single" w:sz="6" w:space="0" w:color="FFFFFF" w:themeColor="background1"/>
+      </w:tblBorders>
+      <w:tblCellMar>
+        <w:top w:w="0" w:type="dxa"/>
+        <w:left w:w="108" w:type="dxa"/>
+        <w:bottom w:w="0" w:type="dxa"/>
+        <w:right w:w="108" w:type="dxa"/>
+      </w:tblCellMar>
+    </w:tblPr>
+    <w:tcPr>
+      <w:shd w:val="clear" w:color="auto" w:fill="E6EED5" w:themeFill="accent3" w:themeFillTint="3F"/>
+    </w:tcPr>
+    <w:tblStylePr w:type="firstRow">
+      <w:rPr>
+        <w:b/>
+        <w:bCs/>
+        <w:i w:val="0"/>
+        <w:iCs w:val="0"/>
+        <w:color w:val="FFFFFF" w:themeColor="background1"/>
+      </w:rPr>
+      <w:tblPr/>
+      <w:tcPr>
+        <w:tcBorders>
+          <w:top w:val="single" w:sz="8" w:space="0" w:color="FFFFFF" w:themeColor="background1"/>
+          <w:left w:val="single" w:sz="8" w:space="0" w:color="FFFFFF" w:themeColor="background1"/>
+          <w:bottom w:val="single" w:sz="24" w:space="0" w:color="FFFFFF" w:themeColor="background1"/>
+          <w:right w:val="single" w:sz="8" w:space="0" w:color="FFFFFF" w:themeColor="background1"/>
+          <w:insideH w:val="nil"/>
+          <w:insideV w:val="single" w:sz="8" w:space="0" w:color="FFFFFF" w:themeColor="background1"/>
+        </w:tcBorders>
+        <w:shd w:val="clear" w:color="auto" w:fill="9BBB59" w:themeFill="accent3"/>
+      </w:tcPr>
+    </w:tblStylePr>
+    <w:tblStylePr w:type="lastRow">
+      <w:rPr>
+        <w:b/>
+        <w:bCs/>
+        <w:i w:val="0"/>
+        <w:iCs w:val="0"/>
+        <w:color w:val="FFFFFF" w:themeColor="background1"/>
+      </w:rPr>
+      <w:tblPr/>
+      <w:tcPr>
+        <w:tcBorders>
+          <w:top w:val="single" w:sz="24" w:space="0" w:color="FFFFFF" w:themeColor="background1"/>
+          <w:left w:val="single" w:sz="8" w:space="0" w:color="FFFFFF" w:themeColor="background1"/>
+          <w:bottom w:val="single" w:sz="8" w:space="0" w:color="FFFFFF" w:themeColor="background1"/>
+          <w:right w:val="single" w:sz="8" w:space="0" w:color="FFFFFF" w:themeColor="background1"/>
+          <w:insideH w:val="nil"/>
+          <w:insideV w:val="single" w:sz="8" w:space="0" w:color="FFFFFF" w:themeColor="background1"/>
+        </w:tcBorders>
+        <w:shd w:val="clear" w:color="auto" w:fill="9BBB59" w:themeFill="accent3"/>
+      </w:tcPr>
+    </w:tblStylePr>
+    <w:tblStylePr w:type="firstCol">
+      <w:rPr>
+        <w:b/>
+        <w:bCs/>
+        <w:i w:val="0"/>
+        <w:iCs w:val="0"/>
+        <w:color w:val="FFFFFF" w:themeColor="background1"/>
+      </w:rPr>
+      <w:tblPr/>
+      <w:tcPr>
+        <w:tcBorders>
+          <w:left w:val="single" w:sz="8" w:space="0" w:color="FFFFFF" w:themeColor="background1"/>
+          <w:right w:val="single" w:sz="24" w:space="0" w:color="FFFFFF" w:themeColor="background1"/>
+          <w:insideH w:val="nil"/>
+          <w:insideV w:val="nil"/>
+        </w:tcBorders>
+        <w:shd w:val="clear" w:color="auto" w:fill="9BBB59" w:themeFill="accent3"/>
+      </w:tcPr>
+    </w:tblStylePr>
+    <w:tblStylePr w:type="lastCol">
+      <w:rPr>
+        <w:b/>
+        <w:bCs/>
+        <w:i w:val="0"/>
+        <w:iCs w:val="0"/>
+        <w:color w:val="FFFFFF" w:themeColor="background1"/>
+      </w:rPr>
+      <w:tblPr/>
+      <w:tcPr>
+        <w:tcBorders>
+          <w:top w:val="nil"/>
+          <w:left w:val="single" w:sz="24" w:space="0" w:color="FFFFFF" w:themeColor="background1"/>
+          <w:bottom w:val="nil"/>
+          <w:right w:val="nil"/>
+          <w:insideH w:val="nil"/>
+          <w:insideV w:val="nil"/>
+        </w:tcBorders>
+        <w:shd w:val="clear" w:color="auto" w:fill="9BBB59" w:themeFill="accent3"/>
+      </w:tcPr>
+    </w:tblStylePr>
+    <w:tblStylePr w:type="band1Vert">
+      <w:tblPr/>
+      <w:tcPr>
+        <w:tcBorders>
+          <w:top w:val="single" w:sz="8" w:space="0" w:color="FFFFFF" w:themeColor="background1"/>
+          <w:left w:val="single" w:sz="8" w:space="0" w:color="FFFFFF" w:themeColor="background1"/>
+          <w:bottom w:val="single" w:sz="8" w:space="0" w:color="FFFFFF" w:themeColor="background1"/>
+          <w:right w:val="single" w:sz="8" w:space="0" w:color="FFFFFF" w:themeColor="background1"/>
+          <w:insideH w:val="nil"/>
+          <w:insideV w:val="nil"/>
+        </w:tcBorders>
+        <w:shd w:val="clear" w:color="auto" w:fill="CDDDAC" w:themeFill="accent3" w:themeFillTint="7F"/>
+      </w:tcPr>
+    </w:tblStylePr>
+    <w:tblStylePr w:type="band1Horz">
+      <w:tblPr/>
+      <w:tcPr>
+        <w:tcBorders>
+          <w:top w:val="single" w:sz="8" w:space="0" w:color="FFFFFF" w:themeColor="background1"/>
+          <w:left w:val="single" w:sz="8" w:space="0" w:color="FFFFFF" w:themeColor="background1"/>
+          <w:bottom w:val="single" w:sz="8" w:space="0" w:color="FFFFFF" w:themeColor="background1"/>
+          <w:right w:val="single" w:sz="8" w:space="0" w:color="FFFFFF" w:themeColor="background1"/>
+          <w:insideH w:val="single" w:sz="8" w:space="0" w:color="FFFFFF" w:themeColor="background1"/>
+          <w:insideV w:val="single" w:sz="8" w:space="0" w:color="FFFFFF" w:themeColor="background1"/>
+        </w:tcBorders>
+        <w:shd w:val="clear" w:color="auto" w:fill="CDDDAC" w:themeFill="accent3" w:themeFillTint="7F"/>
+      </w:tcPr>
+    </w:tblStylePr>
   </w:style>
 </w:styles>
 </file>

</xml_diff>

<commit_message>
I think I just finished the midterm
</commit_message>
<xml_diff>
--- a/midterm/midterm.docx
+++ b/midterm/midterm.docx
@@ -103,15 +103,7 @@
         <w:t xml:space="preserve">  The</w:t>
       </w:r>
       <w:r>
-        <w:t xml:space="preserve"> query string sets the field, </w:t>
-      </w:r>
-      <w:proofErr w:type="spellStart"/>
-      <w:r>
-        <w:t>request_type</w:t>
-      </w:r>
-      <w:proofErr w:type="spellEnd"/>
-      <w:r>
-        <w:t>, to the value, PUT.</w:t>
+        <w:t xml:space="preserve"> query string sets the field, request_type, to the value, PUT.</w:t>
       </w:r>
     </w:p>
     <w:p>
@@ -183,13 +175,8 @@
         </w:numPr>
         <w:spacing w:after="0"/>
       </w:pPr>
-      <w:proofErr w:type="gramStart"/>
-      <w:r>
-        <w:t>class</w:t>
-      </w:r>
-      <w:proofErr w:type="gramEnd"/>
-      <w:r>
-        <w:t xml:space="preserve"> Troll</w:t>
+      <w:r>
+        <w:t>class Troll</w:t>
       </w:r>
     </w:p>
     <w:p>
@@ -198,18 +185,8 @@
         <w:spacing w:after="0"/>
         <w:ind w:left="1440"/>
       </w:pPr>
-      <w:proofErr w:type="spellStart"/>
-      <w:proofErr w:type="gramStart"/>
-      <w:r>
-        <w:t>attr</w:t>
-      </w:r>
-      <w:proofErr w:type="gramEnd"/>
-      <w:r>
-        <w:t>_accessor</w:t>
-      </w:r>
-      <w:proofErr w:type="spellEnd"/>
-      <w:r>
-        <w:t xml:space="preserve"> :ugliness, :smelliness, :strength</w:t>
+      <w:r>
+        <w:t>attr_accessor :ugliness, :smelliness, :strength</w:t>
       </w:r>
     </w:p>
     <w:p>
@@ -219,15 +196,7 @@
         <w:ind w:left="1440"/>
       </w:pPr>
       <w:r>
-        <w:t>@</w:t>
-      </w:r>
-      <w:proofErr w:type="gramStart"/>
-      <w:r>
-        <w:t>grunt</w:t>
-      </w:r>
-      <w:proofErr w:type="gramEnd"/>
-      <w:r>
-        <w:t xml:space="preserve"> = “UNGAH”</w:t>
+        <w:t>@grunt = “UNGAH”</w:t>
       </w:r>
       <w:r>
         <w:tab/>
@@ -239,13 +208,8 @@
         <w:spacing w:after="0"/>
         <w:ind w:left="1440"/>
       </w:pPr>
-      <w:proofErr w:type="gramStart"/>
-      <w:r>
-        <w:t>def</w:t>
-      </w:r>
-      <w:proofErr w:type="gramEnd"/>
-      <w:r>
-        <w:t xml:space="preserve"> speak()</w:t>
+      <w:r>
+        <w:t>def speak()</w:t>
       </w:r>
     </w:p>
     <w:p>
@@ -273,11 +237,9 @@
         <w:spacing w:after="0"/>
         <w:ind w:left="1440"/>
       </w:pPr>
-      <w:proofErr w:type="gramStart"/>
       <w:r>
         <w:t>end</w:t>
       </w:r>
-      <w:proofErr w:type="gramEnd"/>
     </w:p>
     <w:p>
       <w:pPr>
@@ -285,13 +247,8 @@
         <w:spacing w:after="0"/>
         <w:ind w:left="1440"/>
       </w:pPr>
-      <w:proofErr w:type="gramStart"/>
-      <w:r>
-        <w:t>def</w:t>
-      </w:r>
-      <w:proofErr w:type="gramEnd"/>
-      <w:r>
-        <w:t xml:space="preserve"> reverse()</w:t>
+      <w:r>
+        <w:t>def reverse()</w:t>
       </w:r>
     </w:p>
     <w:p>
@@ -302,23 +259,11 @@
       </w:pPr>
       <w:r>
         <w:tab/>
-      </w:r>
-      <w:proofErr w:type="gramStart"/>
-      <w:r>
-        <w:t>puts</w:t>
-      </w:r>
-      <w:proofErr w:type="gramEnd"/>
-      <w:r>
-        <w:t xml:space="preserve"> @</w:t>
-      </w:r>
-      <w:proofErr w:type="spellStart"/>
-      <w:r>
-        <w:t>grunt</w:t>
+        <w:t>puts @grunt</w:t>
       </w:r>
       <w:r>
         <w:t>.reverse</w:t>
       </w:r>
-      <w:proofErr w:type="spellEnd"/>
     </w:p>
     <w:p>
       <w:pPr>
@@ -326,11 +271,9 @@
         <w:spacing w:after="0"/>
         <w:ind w:left="1440"/>
       </w:pPr>
-      <w:proofErr w:type="gramStart"/>
       <w:r>
         <w:t>end</w:t>
       </w:r>
-      <w:proofErr w:type="gramEnd"/>
     </w:p>
     <w:p>
       <w:pPr>
@@ -338,24 +281,14 @@
         <w:spacing w:after="0"/>
         <w:ind w:left="1440"/>
       </w:pPr>
-      <w:proofErr w:type="gramStart"/>
-      <w:r>
-        <w:t>def</w:t>
-      </w:r>
-      <w:proofErr w:type="gramEnd"/>
-      <w:r>
-        <w:t xml:space="preserve"> </w:t>
-      </w:r>
-      <w:proofErr w:type="spellStart"/>
+      <w:r>
+        <w:t xml:space="preserve">def </w:t>
+      </w:r>
       <w:r>
         <w:t>self.</w:t>
       </w:r>
       <w:r>
-        <w:t>propogate</w:t>
-      </w:r>
-      <w:proofErr w:type="spellEnd"/>
-      <w:r>
-        <w:t>()</w:t>
+        <w:t>propogate()</w:t>
       </w:r>
     </w:p>
     <w:p>
@@ -366,23 +299,7 @@
       </w:pPr>
       <w:r>
         <w:tab/>
-        <w:t>@</w:t>
-      </w:r>
-      <w:proofErr w:type="gramStart"/>
-      <w:r>
-        <w:t>grunt</w:t>
-      </w:r>
-      <w:proofErr w:type="gramEnd"/>
-      <w:r>
-        <w:t xml:space="preserve"> = “</w:t>
-      </w:r>
-      <w:proofErr w:type="spellStart"/>
-      <w:r>
-        <w:t>eegah</w:t>
-      </w:r>
-      <w:proofErr w:type="spellEnd"/>
-      <w:r>
-        <w:t>”</w:t>
+        <w:t>@grunt = “eegah”</w:t>
       </w:r>
     </w:p>
     <w:p>
@@ -391,11 +308,9 @@
         <w:spacing w:after="0"/>
         <w:ind w:left="1440"/>
       </w:pPr>
-      <w:proofErr w:type="gramStart"/>
       <w:r>
         <w:t>end</w:t>
       </w:r>
-      <w:proofErr w:type="gramEnd"/>
     </w:p>
     <w:p>
       <w:pPr>
@@ -407,20 +322,7 @@
         <w:spacing w:after="0"/>
       </w:pPr>
       <w:r>
-        <w:t xml:space="preserve">If </w:t>
-      </w:r>
-      <w:proofErr w:type="spellStart"/>
-      <w:r>
-        <w:t>fred.respond_to</w:t>
-      </w:r>
-      <w:proofErr w:type="spellEnd"/>
-      <w:proofErr w:type="gramStart"/>
-      <w:r>
-        <w:t>?(</w:t>
-      </w:r>
-      <w:proofErr w:type="gramEnd"/>
-      <w:r>
-        <w:t>“fight”) returns true that means my class definition is missing a method called fight.</w:t>
+        <w:t>If fred.respond_to?(“fight”) returns true that means my class definition is missing a method called fight.</w:t>
       </w:r>
     </w:p>
     <w:p>
@@ -433,20 +335,7 @@
         <w:spacing w:after="0"/>
       </w:pPr>
       <w:r>
-        <w:t xml:space="preserve">Yes, the </w:t>
-      </w:r>
-      <w:proofErr w:type="spellStart"/>
-      <w:r>
-        <w:t>respond_to</w:t>
-      </w:r>
-      <w:proofErr w:type="spellEnd"/>
-      <w:proofErr w:type="gramStart"/>
-      <w:r>
-        <w:t>?(</w:t>
-      </w:r>
-      <w:proofErr w:type="gramEnd"/>
-      <w:r>
-        <w:t>) method illustrates polymorphism because it allows for different types to call it j</w:t>
+        <w:t>Yes, the respond_to?() method illustrates polymorphism because it allows for different types to call it j</w:t>
       </w:r>
       <w:r>
         <w:t>ust like an overloaded operator, which is an example of polymorphism.</w:t>
@@ -561,26 +450,10 @@
         <w:spacing w:after="0"/>
       </w:pPr>
       <w:r>
-        <w:t xml:space="preserve">Four </w:t>
-      </w:r>
-      <w:proofErr w:type="spellStart"/>
-      <w:r>
-        <w:t>ActiveRecord</w:t>
-      </w:r>
-      <w:proofErr w:type="spellEnd"/>
-      <w:r>
-        <w:t xml:space="preserve"> callbacks </w:t>
-      </w:r>
-      <w:r>
-        <w:t xml:space="preserve">that I can bind to methods are </w:t>
-      </w:r>
-      <w:proofErr w:type="gramStart"/>
-      <w:r>
-        <w:t>create</w:t>
-      </w:r>
-      <w:proofErr w:type="gramEnd"/>
-      <w:r>
-        <w:t>, save, valid, and update.</w:t>
+        <w:t xml:space="preserve">Four ActiveRecord callbacks </w:t>
+      </w:r>
+      <w:r>
+        <w:t>that I can bind to methods are create, save, valid, and update.</w:t>
       </w:r>
     </w:p>
     <w:p>
@@ -646,7 +519,11 @@
           <w:tcPr>
             <w:tcW w:w="2390" w:type="dxa"/>
           </w:tcPr>
-          <w:p/>
+          <w:p>
+            <w:r>
+              <w:t>Get</w:t>
+            </w:r>
+          </w:p>
         </w:tc>
         <w:tc>
           <w:tcPr>
@@ -674,7 +551,11 @@
           <w:tcPr>
             <w:tcW w:w="2390" w:type="dxa"/>
           </w:tcPr>
-          <w:p/>
+          <w:p>
+            <w:r>
+              <w:t>Get</w:t>
+            </w:r>
+          </w:p>
         </w:tc>
         <w:tc>
           <w:tcPr>
@@ -702,7 +583,11 @@
           <w:tcPr>
             <w:tcW w:w="2390" w:type="dxa"/>
           </w:tcPr>
-          <w:p/>
+          <w:p>
+            <w:r>
+              <w:t>Post</w:t>
+            </w:r>
+          </w:p>
         </w:tc>
         <w:tc>
           <w:tcPr>
@@ -730,7 +615,11 @@
           <w:tcPr>
             <w:tcW w:w="2390" w:type="dxa"/>
           </w:tcPr>
-          <w:p/>
+          <w:p>
+            <w:r>
+              <w:t>Get</w:t>
+            </w:r>
+          </w:p>
         </w:tc>
         <w:tc>
           <w:tcPr>
@@ -758,7 +647,11 @@
           <w:tcPr>
             <w:tcW w:w="2390" w:type="dxa"/>
           </w:tcPr>
-          <w:p/>
+          <w:p>
+            <w:r>
+              <w:t>Put</w:t>
+            </w:r>
+          </w:p>
         </w:tc>
         <w:tc>
           <w:tcPr>
@@ -786,7 +679,11 @@
           <w:tcPr>
             <w:tcW w:w="2390" w:type="dxa"/>
           </w:tcPr>
-          <w:p/>
+          <w:p>
+            <w:r>
+              <w:t>Delete</w:t>
+            </w:r>
+          </w:p>
         </w:tc>
         <w:tc>
           <w:tcPr>
@@ -813,8 +710,98 @@
     <w:p>
       <w:pPr>
         <w:spacing w:after="0"/>
-        <w:ind w:left="360"/>
-      </w:pPr>
+        <w:ind w:left="720" w:hanging="360"/>
+      </w:pPr>
+      <w:r>
+        <w:t>20)</w:t>
+      </w:r>
+      <w:r>
+        <w:t>Rails simulates PUT and DELETE requests because</w:t>
+      </w:r>
+      <w:r>
+        <w:t xml:space="preserve"> Rails encourage RESTful design and a lot of web browsers don’t handle methods other than GET and POST.  Rails gets around this by encoding this into a POST method.</w:t>
+      </w:r>
+    </w:p>
+    <w:p>
+      <w:pPr>
+        <w:spacing w:after="0"/>
+        <w:ind w:left="720" w:hanging="360"/>
+      </w:pPr>
+      <w:r>
+        <w:t>21)</w:t>
+      </w:r>
+      <w:r>
+        <w:t>The difference between production and development is that development is great for debugging your application but it is also slower.  Development is slower due to the fact that it does not cache code so it reloads with every req</w:t>
+      </w:r>
+      <w:r>
+        <w:t>uest.  For more specific difference</w:t>
+      </w:r>
+      <w:r>
+        <w:t xml:space="preserve"> between the two modes can be found in a config file, config/environments.</w:t>
+      </w:r>
+    </w:p>
+    <w:p>
+      <w:pPr>
+        <w:spacing w:after="0"/>
+        <w:ind w:left="720" w:hanging="360"/>
+      </w:pPr>
+      <w:r>
+        <w:t>22)</w:t>
+      </w:r>
+      <w:r>
+        <w:t xml:space="preserve">A controller should have a singular name </w:t>
+      </w:r>
+      <w:r>
+        <w:t>when you are de</w:t>
+      </w:r>
+      <w:r>
+        <w:t>aling with a singular resources where there is no ID required to find this resource.</w:t>
+      </w:r>
+    </w:p>
+    <w:p>
+      <w:pPr>
+        <w:spacing w:after="0"/>
+        <w:ind w:left="720" w:hanging="360"/>
+      </w:pPr>
+      <w:r>
+        <w:t>23</w:t>
+      </w:r>
+      <w:r>
+        <w:t>)</w:t>
+      </w:r>
+      <w:r>
+        <w:t>Rails helper methods should be defined and used to “DRY” out your views.</w:t>
+      </w:r>
+    </w:p>
+    <w:p>
+      <w:pPr>
+        <w:spacing w:after="0"/>
+        <w:ind w:left="720" w:hanging="360"/>
+      </w:pPr>
+      <w:r>
+        <w:t>24)In order for AR to infer the proper forei</w:t>
+      </w:r>
+      <w:r>
+        <w:t>gn key / relationship,  AR naming conventions must be followed</w:t>
+      </w:r>
+      <w:r>
+        <w:t>.</w:t>
+      </w:r>
+    </w:p>
+    <w:p>
+      <w:pPr>
+        <w:spacing w:after="0"/>
+        <w:ind w:left="720" w:hanging="360"/>
+      </w:pPr>
+      <w:r>
+        <w:t>25)</w:t>
+      </w:r>
+      <w:r>
+        <w:t>The less queries made the better</w:t>
+      </w:r>
+      <w:r>
+        <w:t>, which is usually a good practice.  If the queries were only needed to be done once and the results were cached away, the queries would be okay.  If the queries needed to be repeated over and over then the queries would not be okay and would lead to a slow application.</w:t>
+      </w:r>
     </w:p>
     <w:sectPr>
       <w:pgSz w:w="12240" w:h="15840"/>

</xml_diff>